<commit_message>
sent first draft of analysis
</commit_message>
<xml_diff>
--- a/analysis.docx
+++ b/analysis.docx
@@ -17305,188 +17305,6 @@
           <w:rStyle w:val="VerbatimChar"/>
         </w:rPr>
         <w:t xml:space="preserve">##   70+   0.7000000</w:t>
-      </w:r>
-    </w:p>
-    <w:p>
-      <w:pPr>
-        <w:pStyle w:val="SourceCode"/>
-      </w:pPr>
-      <w:r>
-        <w:rPr>
-          <w:rStyle w:val="VerbatimChar"/>
-        </w:rPr>
-        <w:t xml:space="preserve">##        </w:t>
-      </w:r>
-      <w:r>
-        <w:br w:type="textWrapping"/>
-      </w:r>
-      <w:r>
-        <w:rPr>
-          <w:rStyle w:val="VerbatimChar"/>
-        </w:rPr>
-        <w:t xml:space="preserve">##               0-9     10-19     20-29     30-39     40-49     50-59     60-69</w:t>
-      </w:r>
-      <w:r>
-        <w:br w:type="textWrapping"/>
-      </w:r>
-      <w:r>
-        <w:rPr>
-          <w:rStyle w:val="VerbatimChar"/>
-        </w:rPr>
-        <w:t xml:space="preserve">##   0-9   0.1538462 0.7142857 0.7894737 0.4444444 0.5882353 0.6363636 0.5000000</w:t>
-      </w:r>
-      <w:r>
-        <w:br w:type="textWrapping"/>
-      </w:r>
-      <w:r>
-        <w:rPr>
-          <w:rStyle w:val="VerbatimChar"/>
-        </w:rPr>
-        <w:t xml:space="preserve">##   10-19 0.7333333 0.5757576 0.6315789 0.6060606 0.3513514 0.4848485 0.5357143</w:t>
-      </w:r>
-      <w:r>
-        <w:br w:type="textWrapping"/>
-      </w:r>
-      <w:r>
-        <w:rPr>
-          <w:rStyle w:val="VerbatimChar"/>
-        </w:rPr>
-        <w:t xml:space="preserve">##   20-29 0.6000000 0.6250000 0.8214286 0.8518519 0.8250000 0.5925926 0.6500000</w:t>
-      </w:r>
-      <w:r>
-        <w:br w:type="textWrapping"/>
-      </w:r>
-      <w:r>
-        <w:rPr>
-          <w:rStyle w:val="VerbatimChar"/>
-        </w:rPr>
-        <w:t xml:space="preserve">##   30-39 0.6585366 0.6666667 0.6285714 0.6202532 0.7560976 0.6097561 0.5714286</w:t>
-      </w:r>
-      <w:r>
-        <w:br w:type="textWrapping"/>
-      </w:r>
-      <w:r>
-        <w:rPr>
-          <w:rStyle w:val="VerbatimChar"/>
-        </w:rPr>
-        <w:t xml:space="preserve">##   40-49 0.7500000 0.6060606 0.5555556 0.6136364 0.5588235 0.4400000 0.5454545</w:t>
-      </w:r>
-      <w:r>
-        <w:br w:type="textWrapping"/>
-      </w:r>
-      <w:r>
-        <w:rPr>
-          <w:rStyle w:val="VerbatimChar"/>
-        </w:rPr>
-        <w:t xml:space="preserve">##   50-59 0.6363636 0.5416667 0.7142857 0.7301587 0.5806452 0.5000000 0.4375000</w:t>
-      </w:r>
-      <w:r>
-        <w:br w:type="textWrapping"/>
-      </w:r>
-      <w:r>
-        <w:rPr>
-          <w:rStyle w:val="VerbatimChar"/>
-        </w:rPr>
-        <w:t xml:space="preserve">##   60-69 0.7500000 0.6666667 0.6250000 0.7250000 0.6000000 0.6250000 0.6428571</w:t>
-      </w:r>
-      <w:r>
-        <w:br w:type="textWrapping"/>
-      </w:r>
-      <w:r>
-        <w:rPr>
-          <w:rStyle w:val="VerbatimChar"/>
-        </w:rPr>
-        <w:t xml:space="preserve">##   70+   0.6315789 0.6000000 0.6111111 0.7692308 0.7368421 0.4400000 0.6363636</w:t>
-      </w:r>
-      <w:r>
-        <w:br w:type="textWrapping"/>
-      </w:r>
-      <w:r>
-        <w:rPr>
-          <w:rStyle w:val="VerbatimChar"/>
-        </w:rPr>
-        <w:t xml:space="preserve">##        </w:t>
-      </w:r>
-      <w:r>
-        <w:br w:type="textWrapping"/>
-      </w:r>
-      <w:r>
-        <w:rPr>
-          <w:rStyle w:val="VerbatimChar"/>
-        </w:rPr>
-        <w:t xml:space="preserve">##               70+</w:t>
-      </w:r>
-      <w:r>
-        <w:br w:type="textWrapping"/>
-      </w:r>
-      <w:r>
-        <w:rPr>
-          <w:rStyle w:val="VerbatimChar"/>
-        </w:rPr>
-        <w:t xml:space="preserve">##   0-9   0.5714286</w:t>
-      </w:r>
-      <w:r>
-        <w:br w:type="textWrapping"/>
-      </w:r>
-      <w:r>
-        <w:rPr>
-          <w:rStyle w:val="VerbatimChar"/>
-        </w:rPr>
-        <w:t xml:space="preserve">##   10-19 0.4000000</w:t>
-      </w:r>
-      <w:r>
-        <w:br w:type="textWrapping"/>
-      </w:r>
-      <w:r>
-        <w:rPr>
-          <w:rStyle w:val="VerbatimChar"/>
-        </w:rPr>
-        <w:t xml:space="preserve">##   20-29 0.7857143</w:t>
-      </w:r>
-      <w:r>
-        <w:br w:type="textWrapping"/>
-      </w:r>
-      <w:r>
-        <w:rPr>
-          <w:rStyle w:val="VerbatimChar"/>
-        </w:rPr>
-        <w:t xml:space="preserve">##   30-39 0.6250000</w:t>
-      </w:r>
-      <w:r>
-        <w:br w:type="textWrapping"/>
-      </w:r>
-      <w:r>
-        <w:rPr>
-          <w:rStyle w:val="VerbatimChar"/>
-        </w:rPr>
-        <w:t xml:space="preserve">##   40-49 0.5714286</w:t>
-      </w:r>
-      <w:r>
-        <w:br w:type="textWrapping"/>
-      </w:r>
-      <w:r>
-        <w:rPr>
-          <w:rStyle w:val="VerbatimChar"/>
-        </w:rPr>
-        <w:t xml:space="preserve">##   50-59 0.4500000</w:t>
-      </w:r>
-      <w:r>
-        <w:br w:type="textWrapping"/>
-      </w:r>
-      <w:r>
-        <w:rPr>
-          <w:rStyle w:val="VerbatimChar"/>
-        </w:rPr>
-        <w:t xml:space="preserve">##   60-69 0.4000000</w:t>
-      </w:r>
-      <w:r>
-        <w:br w:type="textWrapping"/>
-      </w:r>
-      <w:r>
-        <w:rPr>
-          <w:rStyle w:val="VerbatimChar"/>
-        </w:rPr>
-        <w:t xml:space="preserve">##   70+   0.3000000</w:t>
       </w:r>
     </w:p>
     <w:p>

</xml_diff>

<commit_message>
updated with cleaned contact data and cross check stuff for submission
</commit_message>
<xml_diff>
--- a/analysis.docx
+++ b/analysis.docx
@@ -10108,7 +10108,7 @@
         <w:rPr>
           <w:rStyle w:val="VerbatimChar"/>
         </w:rPr>
-        <w:t xml:space="preserve">## 4 &lt;NA&gt;                  161</w:t>
+        <w:t xml:space="preserve">## 4 &lt;NA&gt;                  157</w:t>
       </w:r>
     </w:p>
     <w:p>
@@ -10414,7 +10414,7 @@
         <w:rPr>
           <w:rStyle w:val="VerbatimChar"/>
         </w:rPr>
-        <w:t xml:space="preserve">## 4 &lt;NA&gt;                 2.22     1    23      1</w:t>
+        <w:t xml:space="preserve">## 4 &lt;NA&gt;                 2.28     1    23      1</w:t>
       </w:r>
     </w:p>
     <w:p>
@@ -10780,7 +10780,7 @@
         <w:rPr>
           <w:rStyle w:val="VerbatimChar"/>
         </w:rPr>
-        <w:t xml:space="preserve">## 4 &lt;NA&gt;                 3.70     1    23    3</w:t>
+        <w:t xml:space="preserve">## 4 &lt;NA&gt;                 3.80     1    23    3</w:t>
       </w:r>
     </w:p>
     <w:p>
@@ -20002,205 +20002,196 @@
         <w:rPr>
           <w:rStyle w:val="VerbatimChar"/>
         </w:rPr>
-        <w:t xml:space="preserve">## [496] "Patient24"    "Patient25"    "Patient26"    "Patient27"    "Patient28"   </w:t>
-      </w:r>
-      <w:r>
-        <w:br/>
-      </w:r>
-      <w:r>
-        <w:rPr>
-          <w:rStyle w:val="VerbatimChar"/>
-        </w:rPr>
-        <w:t xml:space="preserve">## [501] "Patient29"    "Patient3"     "Patient30"    "Patient31"    "Patient32"   </w:t>
-      </w:r>
-      <w:r>
-        <w:br/>
-      </w:r>
-      <w:r>
-        <w:rPr>
-          <w:rStyle w:val="VerbatimChar"/>
-        </w:rPr>
-        <w:t xml:space="preserve">## [506] "Patient33"    "Patient34"    "Patient35"    "Patient36"    "Patient37"   </w:t>
-      </w:r>
-      <w:r>
-        <w:br/>
-      </w:r>
-      <w:r>
-        <w:rPr>
-          <w:rStyle w:val="VerbatimChar"/>
-        </w:rPr>
-        <w:t xml:space="preserve">## [511] "Patient38"    "Patient39"    "Patient4"     "Patient40"    "Patient41"   </w:t>
-      </w:r>
-      <w:r>
-        <w:br/>
-      </w:r>
-      <w:r>
-        <w:rPr>
-          <w:rStyle w:val="VerbatimChar"/>
-        </w:rPr>
-        <w:t xml:space="preserve">## [516] "Patient42"    "Patient43"    "Patient44"    "Patient45"    "Patient46"   </w:t>
-      </w:r>
-      <w:r>
-        <w:br/>
-      </w:r>
-      <w:r>
-        <w:rPr>
-          <w:rStyle w:val="VerbatimChar"/>
-        </w:rPr>
-        <w:t xml:space="preserve">## [521] "Patient48"    "Patient49"    "Patient5"     "Patient50"    "Patient51"   </w:t>
-      </w:r>
-      <w:r>
-        <w:br/>
-      </w:r>
-      <w:r>
-        <w:rPr>
-          <w:rStyle w:val="VerbatimChar"/>
-        </w:rPr>
-        <w:t xml:space="preserve">## [526] "Patient52"    "Patient53"    "Patient54"    "Patient55"    "Patient56"   </w:t>
-      </w:r>
-      <w:r>
-        <w:br/>
-      </w:r>
-      <w:r>
-        <w:rPr>
-          <w:rStyle w:val="VerbatimChar"/>
-        </w:rPr>
-        <w:t xml:space="preserve">## [531] "Patient58"    "Patient59"    "Patient6"     "Patient60"    "Patient61"   </w:t>
-      </w:r>
-      <w:r>
-        <w:br/>
-      </w:r>
-      <w:r>
-        <w:rPr>
-          <w:rStyle w:val="VerbatimChar"/>
-        </w:rPr>
-        <w:t xml:space="preserve">## [536] "Patient62"    "Patient63"    "Patient64"    "Patient65"    "Patient66"   </w:t>
-      </w:r>
-      <w:r>
-        <w:br/>
-      </w:r>
-      <w:r>
-        <w:rPr>
-          <w:rStyle w:val="VerbatimChar"/>
-        </w:rPr>
-        <w:t xml:space="preserve">## [541] "Patient68"    "Patient69"    "Patient7"     "Patient70"    "Patient71"   </w:t>
-      </w:r>
-      <w:r>
-        <w:br/>
-      </w:r>
-      <w:r>
-        <w:rPr>
-          <w:rStyle w:val="VerbatimChar"/>
-        </w:rPr>
-        <w:t xml:space="preserve">## [546] "Patient72"    "Patient74"    "Patient75"    "Patient76"    "Patient77"   </w:t>
-      </w:r>
-      <w:r>
-        <w:br/>
-      </w:r>
-      <w:r>
-        <w:rPr>
-          <w:rStyle w:val="VerbatimChar"/>
-        </w:rPr>
-        <w:t xml:space="preserve">## [551] "Patient78"    "Patient79"    "Patient8"     "Patient80"    "Patient81"   </w:t>
-      </w:r>
-      <w:r>
-        <w:br/>
-      </w:r>
-      <w:r>
-        <w:rPr>
-          <w:rStyle w:val="VerbatimChar"/>
-        </w:rPr>
-        <w:t xml:space="preserve">## [556] "Patient83"    "Patient84"    "Patient86"    "Patient87"    "Patient88"   </w:t>
-      </w:r>
-      <w:r>
-        <w:br/>
-      </w:r>
-      <w:r>
-        <w:rPr>
-          <w:rStyle w:val="VerbatimChar"/>
-        </w:rPr>
-        <w:t xml:space="preserve">## [561] "Patient89"    "Patient9"     "Patient73"    "Patient85"    "Patient90"   </w:t>
-      </w:r>
-      <w:r>
-        <w:br/>
-      </w:r>
-      <w:r>
-        <w:rPr>
-          <w:rStyle w:val="VerbatimChar"/>
-        </w:rPr>
-        <w:t xml:space="preserve">## [566] "Patient91"    "Patient92"    "Patient93"    "Patient94"    "Patient95"   </w:t>
-      </w:r>
-      <w:r>
-        <w:br/>
-      </w:r>
-      <w:r>
-        <w:rPr>
-          <w:rStyle w:val="VerbatimChar"/>
-        </w:rPr>
-        <w:t xml:space="preserve">## [571] "Patient96"    "Patient97"    "Patient98"    "Patient99"    "Patient100"  </w:t>
-      </w:r>
-      <w:r>
-        <w:br/>
-      </w:r>
-      <w:r>
-        <w:rPr>
-          <w:rStyle w:val="VerbatimChar"/>
-        </w:rPr>
-        <w:t xml:space="preserve">## [576] "Patient101"   "Patient102"   "Patient103"   "Patient104"   "Patient105"  </w:t>
-      </w:r>
-      <w:r>
-        <w:br/>
-      </w:r>
-      <w:r>
-        <w:rPr>
-          <w:rStyle w:val="VerbatimChar"/>
-        </w:rPr>
-        <w:t xml:space="preserve">## [581] "Patient106"   "Patient107"   "Patient108"   "Patient109"   "Patient110"  </w:t>
-      </w:r>
-      <w:r>
-        <w:br/>
-      </w:r>
-      <w:r>
-        <w:rPr>
-          <w:rStyle w:val="VerbatimChar"/>
-        </w:rPr>
-        <w:t xml:space="preserve">## [586] "Patient111"   "Patient112"   "Patient113"   "Patient114"   "Patient115"  </w:t>
-      </w:r>
-      <w:r>
-        <w:br/>
-      </w:r>
-      <w:r>
-        <w:rPr>
-          <w:rStyle w:val="VerbatimChar"/>
-        </w:rPr>
-        <w:t xml:space="preserve">## [591] "Patient116"   "Patient117"   "Patient118"   "Patient119"   "Patient120"  </w:t>
-      </w:r>
-      <w:r>
-        <w:br/>
-      </w:r>
-      <w:r>
-        <w:rPr>
-          <w:rStyle w:val="VerbatimChar"/>
-        </w:rPr>
-        <w:t xml:space="preserve">## [596] "Patient121"   "Patient122"   "Patient123"   "Patient124"   "Patient125"  </w:t>
-      </w:r>
-      <w:r>
-        <w:br/>
-      </w:r>
-      <w:r>
-        <w:rPr>
-          <w:rStyle w:val="VerbatimChar"/>
-        </w:rPr>
-        <w:t xml:space="preserve">## [601] "Patient126"   "Patient127"   "Patient128"   "Patient129"   "Patient130"  </w:t>
-      </w:r>
-      <w:r>
-        <w:br/>
-      </w:r>
-      <w:r>
-        <w:rPr>
-          <w:rStyle w:val="VerbatimChar"/>
-        </w:rPr>
-        <w:t xml:space="preserve">## [606] "Patient131"   "Patient132"   "Patient133"   "Patient134"</w:t>
+        <w:t xml:space="preserve">## [496] "Patient24"    "Patient25"    "Patient27"    "Patient28"    "Patient29"   </w:t>
+      </w:r>
+      <w:r>
+        <w:br/>
+      </w:r>
+      <w:r>
+        <w:rPr>
+          <w:rStyle w:val="VerbatimChar"/>
+        </w:rPr>
+        <w:t xml:space="preserve">## [501] "Patient3"     "Patient30"    "Patient31"    "Patient32"    "Patient33"   </w:t>
+      </w:r>
+      <w:r>
+        <w:br/>
+      </w:r>
+      <w:r>
+        <w:rPr>
+          <w:rStyle w:val="VerbatimChar"/>
+        </w:rPr>
+        <w:t xml:space="preserve">## [506] "Patient34"    "Patient35"    "Patient36"    "Patient37"    "Patient38"   </w:t>
+      </w:r>
+      <w:r>
+        <w:br/>
+      </w:r>
+      <w:r>
+        <w:rPr>
+          <w:rStyle w:val="VerbatimChar"/>
+        </w:rPr>
+        <w:t xml:space="preserve">## [511] "Patient39"    "Patient4"     "Patient40"    "Patient41"    "Patient42"   </w:t>
+      </w:r>
+      <w:r>
+        <w:br/>
+      </w:r>
+      <w:r>
+        <w:rPr>
+          <w:rStyle w:val="VerbatimChar"/>
+        </w:rPr>
+        <w:t xml:space="preserve">## [516] "Patient43"    "Patient44"    "Patient45"    "Patient46"    "Patient48"   </w:t>
+      </w:r>
+      <w:r>
+        <w:br/>
+      </w:r>
+      <w:r>
+        <w:rPr>
+          <w:rStyle w:val="VerbatimChar"/>
+        </w:rPr>
+        <w:t xml:space="preserve">## [521] "Patient49"    "Patient5"     "Patient50"    "Patient132"   "Patient52"   </w:t>
+      </w:r>
+      <w:r>
+        <w:br/>
+      </w:r>
+      <w:r>
+        <w:rPr>
+          <w:rStyle w:val="VerbatimChar"/>
+        </w:rPr>
+        <w:t xml:space="preserve">## [526] "Patient53"    "Patient9"     "Patient55"    "Patient56"    "Patient58"   </w:t>
+      </w:r>
+      <w:r>
+        <w:br/>
+      </w:r>
+      <w:r>
+        <w:rPr>
+          <w:rStyle w:val="VerbatimChar"/>
+        </w:rPr>
+        <w:t xml:space="preserve">## [531] "Patient59"    "Patient6"     "Patient60"    "Patient61"    "Patient62"   </w:t>
+      </w:r>
+      <w:r>
+        <w:br/>
+      </w:r>
+      <w:r>
+        <w:rPr>
+          <w:rStyle w:val="VerbatimChar"/>
+        </w:rPr>
+        <w:t xml:space="preserve">## [536] "Patient63"    "Patient64"    "Patient65"    "Patient66"    "Patient68"   </w:t>
+      </w:r>
+      <w:r>
+        <w:br/>
+      </w:r>
+      <w:r>
+        <w:rPr>
+          <w:rStyle w:val="VerbatimChar"/>
+        </w:rPr>
+        <w:t xml:space="preserve">## [541] "Patient69"    "Patient7"     "Patient70"    "Patient71"    "Patient72"   </w:t>
+      </w:r>
+      <w:r>
+        <w:br/>
+      </w:r>
+      <w:r>
+        <w:rPr>
+          <w:rStyle w:val="VerbatimChar"/>
+        </w:rPr>
+        <w:t xml:space="preserve">## [546] "Patient74"    "Patient75"    "Patient76"    "Patient77"    "Patient78"   </w:t>
+      </w:r>
+      <w:r>
+        <w:br/>
+      </w:r>
+      <w:r>
+        <w:rPr>
+          <w:rStyle w:val="VerbatimChar"/>
+        </w:rPr>
+        <w:t xml:space="preserve">## [551] "Patient79"    "Patient8"     "Patient80"    "Patient81"    "Patient83"   </w:t>
+      </w:r>
+      <w:r>
+        <w:br/>
+      </w:r>
+      <w:r>
+        <w:rPr>
+          <w:rStyle w:val="VerbatimChar"/>
+        </w:rPr>
+        <w:t xml:space="preserve">## [556] "Patient84"    "Patient86"    "Patient87"    "Patient88"    "Patient89"   </w:t>
+      </w:r>
+      <w:r>
+        <w:br/>
+      </w:r>
+      <w:r>
+        <w:rPr>
+          <w:rStyle w:val="VerbatimChar"/>
+        </w:rPr>
+        <w:t xml:space="preserve">## [561] "Patient73"    "Patient85"    "Patient90"    "Patient91"    "Patient92"   </w:t>
+      </w:r>
+      <w:r>
+        <w:br/>
+      </w:r>
+      <w:r>
+        <w:rPr>
+          <w:rStyle w:val="VerbatimChar"/>
+        </w:rPr>
+        <w:t xml:space="preserve">## [566] "Patient93"    "Patient94"    "Patient95"    "Patient96"    "Patient97"   </w:t>
+      </w:r>
+      <w:r>
+        <w:br/>
+      </w:r>
+      <w:r>
+        <w:rPr>
+          <w:rStyle w:val="VerbatimChar"/>
+        </w:rPr>
+        <w:t xml:space="preserve">## [571] "Patient98"    "Patient99"    "Patient100"   "Patient101"   "Patient102"  </w:t>
+      </w:r>
+      <w:r>
+        <w:br/>
+      </w:r>
+      <w:r>
+        <w:rPr>
+          <w:rStyle w:val="VerbatimChar"/>
+        </w:rPr>
+        <w:t xml:space="preserve">## [576] "Patient103"   "Patient104"   "Patient105"   "Patient106"   "Patient107"  </w:t>
+      </w:r>
+      <w:r>
+        <w:br/>
+      </w:r>
+      <w:r>
+        <w:rPr>
+          <w:rStyle w:val="VerbatimChar"/>
+        </w:rPr>
+        <w:t xml:space="preserve">## [581] "Patient108"   "Patient109"   "Patient110"   "Patient111"   "Patient112"  </w:t>
+      </w:r>
+      <w:r>
+        <w:br/>
+      </w:r>
+      <w:r>
+        <w:rPr>
+          <w:rStyle w:val="VerbatimChar"/>
+        </w:rPr>
+        <w:t xml:space="preserve">## [586] "Patient113"   "Patient114"   "Patient115"   "Patient116"   "Patient117"  </w:t>
+      </w:r>
+      <w:r>
+        <w:br/>
+      </w:r>
+      <w:r>
+        <w:rPr>
+          <w:rStyle w:val="VerbatimChar"/>
+        </w:rPr>
+        <w:t xml:space="preserve">## [591] "Patient118"   "Patient119"   "Patient120"   "Patient121"   "Patient122"  </w:t>
+      </w:r>
+      <w:r>
+        <w:br/>
+      </w:r>
+      <w:r>
+        <w:rPr>
+          <w:rStyle w:val="VerbatimChar"/>
+        </w:rPr>
+        <w:t xml:space="preserve">## [596] "Patient123"   "Patient124"   "Patient125"   "Patient126"   "Patient127"  </w:t>
+      </w:r>
+      <w:r>
+        <w:br/>
+      </w:r>
+      <w:r>
+        <w:rPr>
+          <w:rStyle w:val="VerbatimChar"/>
+        </w:rPr>
+        <w:t xml:space="preserve">## [601] "Patient128"   "Patient130"   "Patient131"   "Patient133"   "Patient134"</w:t>
       </w:r>
     </w:p>
     <w:p>
@@ -20943,7 +20934,7 @@
         <w:rPr>
           <w:rStyle w:val="VerbatimChar"/>
         </w:rPr>
-        <w:t xml:space="preserve">## Warning: Removed 292 rows containing non-finite values (stat_bin).</w:t>
+        <w:t xml:space="preserve">## Warning: Removed 291 rows containing non-finite values (stat_bin).</w:t>
       </w:r>
     </w:p>
     <w:p>

</xml_diff>